<commit_message>
added functional dependencies, 3NF relations in Report
</commit_message>
<xml_diff>
--- a/Project_Report/Report.docx
+++ b/Project_Report/Report.docx
@@ -36,12 +36,12 @@
           <wp:inline distB="114300" distT="114300" distL="114300" distR="114300">
             <wp:extent cx="5916349" cy="104775"/>
             <wp:effectExtent b="0" l="0" r="0" t="0"/>
-            <wp:docPr descr="horizontal line" id="3" name="image3.png"/>
+            <wp:docPr descr="horizontal line" id="3" name="image2.png"/>
             <a:graphic>
               <a:graphicData uri="http://schemas.openxmlformats.org/drawingml/2006/picture">
                 <pic:pic>
                   <pic:nvPicPr>
-                    <pic:cNvPr descr="horizontal line" id="0" name="image3.png"/>
+                    <pic:cNvPr descr="horizontal line" id="0" name="image2.png"/>
                     <pic:cNvPicPr preferRelativeResize="0"/>
                   </pic:nvPicPr>
                   <pic:blipFill>
@@ -117,12 +117,12 @@
           <wp:inline distB="114300" distT="114300" distL="114300" distR="114300">
             <wp:extent cx="5915025" cy="1804988"/>
             <wp:effectExtent b="0" l="0" r="0" t="0"/>
-            <wp:docPr descr="Placeholder image" id="4" name="image2.jpg"/>
+            <wp:docPr descr="Placeholder image" id="4" name="image3.jpg"/>
             <a:graphic>
               <a:graphicData uri="http://schemas.openxmlformats.org/drawingml/2006/picture">
                 <pic:pic>
                   <pic:nvPicPr>
-                    <pic:cNvPr descr="Placeholder image" id="0" name="image2.jpg"/>
+                    <pic:cNvPr descr="Placeholder image" id="0" name="image3.jpg"/>
                     <pic:cNvPicPr preferRelativeResize="0"/>
                   </pic:nvPicPr>
                   <pic:blipFill>
@@ -1619,7 +1619,6 @@
       </w:pPr>
       <w:r>
         <w:rPr>
-          <w:u w:val="single"/>
           <w:rtl w:val="0"/>
         </w:rPr>
         <w:t xml:space="preserve">Age</w:t>
@@ -4233,15 +4232,10 @@
               <w:spacing w:after="0" w:before="0" w:line="240" w:lineRule="auto"/>
               <w:ind w:left="0" w:right="0" w:firstLine="0"/>
               <w:jc w:val="left"/>
-              <w:rPr>
-                <w:b w:val="1"/>
-                <w:u w:val="single"/>
-              </w:rPr>
+              <w:rPr/>
             </w:pPr>
             <w:r>
               <w:rPr>
-                <w:b w:val="1"/>
-                <w:u w:val="single"/>
                 <w:rtl w:val="0"/>
               </w:rPr>
               <w:t xml:space="preserve">Age</w:t>
@@ -4907,6 +4901,349 @@
     </w:p>
     <w:p>
       <w:pPr>
+        <w:ind w:left="720" w:firstLine="0"/>
+        <w:rPr>
+          <w:b w:val="1"/>
+        </w:rPr>
+      </w:pPr>
+      <w:r>
+        <w:rPr>
+          <w:b w:val="1"/>
+          <w:rtl w:val="0"/>
+        </w:rPr>
+        <w:t xml:space="preserve">Permanent:</w:t>
+      </w:r>
+    </w:p>
+    <w:p>
+      <w:pPr>
+        <w:ind w:left="720" w:firstLine="0"/>
+        <w:rPr/>
+      </w:pPr>
+      <w:r>
+        <w:rPr>
+          <w:rtl w:val="0"/>
+        </w:rPr>
+        <w:t xml:space="preserve">Name </w:t>
+      </w:r>
+      <w:r>
+        <w:rPr>
+          <w:b w:val="1"/>
+          <w:sz w:val="26"/>
+          <w:szCs w:val="26"/>
+          <w:rtl w:val="0"/>
+        </w:rPr>
+        <w:t xml:space="preserve">-&gt;</w:t>
+      </w:r>
+      <w:r>
+        <w:rPr>
+          <w:rtl w:val="0"/>
+        </w:rPr>
+        <w:t xml:space="preserve"> Address,Phone,Number,IBAN,BankName,StartDate,SalaryID,Department,</w:t>
+      </w:r>
+    </w:p>
+    <w:p>
+      <w:pPr>
+        <w:ind w:left="720" w:firstLine="0"/>
+        <w:rPr/>
+      </w:pPr>
+      <w:r>
+        <w:rPr>
+          <w:rtl w:val="0"/>
+        </w:rPr>
+        <w:t xml:space="preserve">Children,Mariage,Category,Years</w:t>
+      </w:r>
+    </w:p>
+    <w:p>
+      <w:pPr>
+        <w:ind w:left="720" w:firstLine="0"/>
+        <w:rPr/>
+      </w:pPr>
+      <w:r>
+        <w:rPr>
+          <w:rtl w:val="0"/>
+        </w:rPr>
+      </w:r>
+    </w:p>
+    <w:p>
+      <w:pPr>
+        <w:ind w:left="720" w:firstLine="0"/>
+        <w:rPr>
+          <w:b w:val="1"/>
+        </w:rPr>
+      </w:pPr>
+      <w:r>
+        <w:rPr>
+          <w:b w:val="1"/>
+          <w:rtl w:val="0"/>
+        </w:rPr>
+        <w:t xml:space="preserve">Contracted:</w:t>
+      </w:r>
+    </w:p>
+    <w:p>
+      <w:pPr>
+        <w:ind w:left="720" w:firstLine="0"/>
+        <w:rPr/>
+      </w:pPr>
+      <w:r>
+        <w:rPr>
+          <w:rtl w:val="0"/>
+        </w:rPr>
+        <w:t xml:space="preserve">Name </w:t>
+      </w:r>
+      <w:r>
+        <w:rPr>
+          <w:b w:val="1"/>
+          <w:sz w:val="26"/>
+          <w:szCs w:val="26"/>
+          <w:rtl w:val="0"/>
+        </w:rPr>
+        <w:t xml:space="preserve">-&gt;</w:t>
+      </w:r>
+      <w:r>
+        <w:rPr>
+          <w:rtl w:val="0"/>
+        </w:rPr>
+        <w:t xml:space="preserve"> Address,Phone,Number,IBAN,BankName,StartDate,SalaryID,Department,</w:t>
+      </w:r>
+    </w:p>
+    <w:p>
+      <w:pPr>
+        <w:ind w:left="720" w:firstLine="0"/>
+        <w:rPr/>
+      </w:pPr>
+      <w:r>
+        <w:rPr>
+          <w:rtl w:val="0"/>
+        </w:rPr>
+        <w:t xml:space="preserve">Children,Mariage,Category,EndDate</w:t>
+      </w:r>
+    </w:p>
+    <w:p>
+      <w:pPr>
+        <w:ind w:left="720" w:firstLine="0"/>
+        <w:rPr/>
+      </w:pPr>
+      <w:r>
+        <w:rPr>
+          <w:rtl w:val="0"/>
+        </w:rPr>
+      </w:r>
+    </w:p>
+    <w:p>
+      <w:pPr>
+        <w:ind w:left="720" w:firstLine="0"/>
+        <w:rPr>
+          <w:b w:val="1"/>
+        </w:rPr>
+      </w:pPr>
+      <w:r>
+        <w:rPr>
+          <w:b w:val="1"/>
+          <w:rtl w:val="0"/>
+        </w:rPr>
+        <w:t xml:space="preserve">Ages:</w:t>
+      </w:r>
+    </w:p>
+    <w:p>
+      <w:pPr>
+        <w:ind w:left="720" w:firstLine="0"/>
+        <w:rPr/>
+      </w:pPr>
+      <w:r>
+        <w:rPr>
+          <w:rtl w:val="0"/>
+        </w:rPr>
+        <w:t xml:space="preserve">Name </w:t>
+      </w:r>
+      <w:r>
+        <w:rPr>
+          <w:b w:val="1"/>
+          <w:sz w:val="26"/>
+          <w:szCs w:val="26"/>
+          <w:rtl w:val="0"/>
+        </w:rPr>
+        <w:t xml:space="preserve">-&gt; </w:t>
+      </w:r>
+      <w:r>
+        <w:rPr>
+          <w:rtl w:val="0"/>
+        </w:rPr>
+        <w:t xml:space="preserve">Age</w:t>
+      </w:r>
+    </w:p>
+    <w:p>
+      <w:pPr>
+        <w:ind w:left="720" w:firstLine="0"/>
+        <w:rPr/>
+      </w:pPr>
+      <w:r>
+        <w:rPr>
+          <w:rtl w:val="0"/>
+        </w:rPr>
+      </w:r>
+    </w:p>
+    <w:p>
+      <w:pPr>
+        <w:ind w:left="720" w:firstLine="0"/>
+        <w:rPr>
+          <w:b w:val="1"/>
+        </w:rPr>
+      </w:pPr>
+      <w:r>
+        <w:rPr>
+          <w:b w:val="1"/>
+          <w:rtl w:val="0"/>
+        </w:rPr>
+        <w:t xml:space="preserve">Salary:</w:t>
+      </w:r>
+    </w:p>
+    <w:p>
+      <w:pPr>
+        <w:ind w:left="720" w:firstLine="0"/>
+        <w:rPr/>
+      </w:pPr>
+      <w:r>
+        <w:rPr>
+          <w:rtl w:val="0"/>
+        </w:rPr>
+        <w:t xml:space="preserve">Name </w:t>
+      </w:r>
+      <w:r>
+        <w:rPr>
+          <w:b w:val="1"/>
+          <w:sz w:val="26"/>
+          <w:szCs w:val="26"/>
+          <w:rtl w:val="0"/>
+        </w:rPr>
+        <w:t xml:space="preserve">-&gt; </w:t>
+      </w:r>
+      <w:r>
+        <w:rPr>
+          <w:rtl w:val="0"/>
+        </w:rPr>
+        <w:t xml:space="preserve">Bonus,MainSalary</w:t>
+      </w:r>
+    </w:p>
+    <w:p>
+      <w:pPr>
+        <w:ind w:left="720" w:firstLine="0"/>
+        <w:rPr/>
+      </w:pPr>
+      <w:r>
+        <w:rPr>
+          <w:rtl w:val="0"/>
+        </w:rPr>
+      </w:r>
+    </w:p>
+    <w:p>
+      <w:pPr>
+        <w:ind w:left="720" w:firstLine="0"/>
+        <w:rPr>
+          <w:b w:val="1"/>
+        </w:rPr>
+      </w:pPr>
+      <w:r>
+        <w:rPr>
+          <w:b w:val="1"/>
+          <w:rtl w:val="0"/>
+        </w:rPr>
+        <w:t xml:space="preserve">Payment:</w:t>
+      </w:r>
+    </w:p>
+    <w:p>
+      <w:pPr>
+        <w:ind w:left="720" w:firstLine="0"/>
+        <w:rPr/>
+      </w:pPr>
+      <w:r>
+        <w:rPr>
+          <w:rtl w:val="0"/>
+        </w:rPr>
+        <w:t xml:space="preserve">Name </w:t>
+      </w:r>
+      <w:r>
+        <w:rPr>
+          <w:b w:val="1"/>
+          <w:sz w:val="26"/>
+          <w:szCs w:val="26"/>
+          <w:rtl w:val="0"/>
+        </w:rPr>
+        <w:t xml:space="preserve">-&gt; </w:t>
+      </w:r>
+      <w:r>
+        <w:rPr>
+          <w:rtl w:val="0"/>
+        </w:rPr>
+        <w:t xml:space="preserve">Date,Amount</w:t>
+      </w:r>
+    </w:p>
+    <w:p>
+      <w:pPr>
+        <w:rPr/>
+      </w:pPr>
+      <w:r>
+        <w:rPr>
+          <w:rtl w:val="0"/>
+        </w:rPr>
+      </w:r>
+    </w:p>
+    <w:p>
+      <w:pPr>
+        <w:rPr/>
+      </w:pPr>
+      <w:r>
+        <w:rPr>
+          <w:rtl w:val="0"/>
+        </w:rPr>
+      </w:r>
+    </w:p>
+    <w:p>
+      <w:pPr>
+        <w:rPr/>
+      </w:pPr>
+      <w:r>
+        <w:rPr>
+          <w:rtl w:val="0"/>
+        </w:rPr>
+      </w:r>
+    </w:p>
+    <w:p>
+      <w:pPr>
+        <w:rPr/>
+      </w:pPr>
+      <w:r>
+        <w:rPr>
+          <w:rtl w:val="0"/>
+        </w:rPr>
+      </w:r>
+    </w:p>
+    <w:p>
+      <w:pPr>
+        <w:rPr/>
+      </w:pPr>
+      <w:r>
+        <w:rPr>
+          <w:rtl w:val="0"/>
+        </w:rPr>
+      </w:r>
+    </w:p>
+    <w:p>
+      <w:pPr>
+        <w:rPr/>
+      </w:pPr>
+      <w:r>
+        <w:pict>
+          <v:rect style="width:0.0pt;height:1.5pt" o:hr="t" o:hrstd="t" o:hralign="center" fillcolor="#A0A0A0" stroked="f"/>
+        </w:pict>
+      </w:r>
+      <w:r>
+        <w:rPr>
+          <w:rtl w:val="0"/>
+        </w:rPr>
+      </w:r>
+    </w:p>
+    <w:p>
+      <w:pPr>
         <w:pStyle w:val="Heading1"/>
         <w:rPr/>
       </w:pPr>
@@ -4917,6 +5254,328 @@
           <w:rtl w:val="0"/>
         </w:rPr>
         <w:t xml:space="preserve">3NF Without Data Loss.</w:t>
+      </w:r>
+    </w:p>
+    <w:p>
+      <w:pPr>
+        <w:rPr>
+          <w:b w:val="1"/>
+        </w:rPr>
+      </w:pPr>
+      <w:r>
+        <w:rPr>
+          <w:b w:val="1"/>
+          <w:rtl w:val="0"/>
+        </w:rPr>
+        <w:t xml:space="preserve">For a Relation to be in 1NF it needs to:</w:t>
+      </w:r>
+    </w:p>
+    <w:p>
+      <w:pPr>
+        <w:numPr>
+          <w:ilvl w:val="0"/>
+          <w:numId w:val="2"/>
+        </w:numPr>
+        <w:ind w:left="720" w:hanging="360"/>
+        <w:rPr>
+          <w:u w:val="none"/>
+        </w:rPr>
+      </w:pPr>
+      <w:r>
+        <w:rPr>
+          <w:rtl w:val="0"/>
+        </w:rPr>
+        <w:t xml:space="preserve">Attributes have to be atomic. </w:t>
+      </w:r>
+      <w:r>
+        <w:rPr>
+          <w:rFonts w:ascii="Arial Unicode MS" w:cs="Arial Unicode MS" w:eastAsia="Arial Unicode MS" w:hAnsi="Arial Unicode MS"/>
+          <w:color w:val="e0e0e0"/>
+          <w:sz w:val="26"/>
+          <w:szCs w:val="26"/>
+          <w:rtl w:val="0"/>
+        </w:rPr>
+        <w:t xml:space="preserve">✅</w:t>
+      </w:r>
+      <w:r>
+        <w:rPr>
+          <w:rtl w:val="0"/>
+        </w:rPr>
+      </w:r>
+    </w:p>
+    <w:p>
+      <w:pPr>
+        <w:ind w:left="0" w:firstLine="720"/>
+        <w:rPr>
+          <w:i w:val="1"/>
+        </w:rPr>
+      </w:pPr>
+      <w:r>
+        <w:rPr>
+          <w:i w:val="1"/>
+          <w:rtl w:val="0"/>
+        </w:rPr>
+        <w:t xml:space="preserve">In our Model every Relation is in 1NF.</w:t>
+      </w:r>
+    </w:p>
+    <w:p>
+      <w:pPr>
+        <w:ind w:left="0" w:firstLine="0"/>
+        <w:rPr/>
+      </w:pPr>
+      <w:r>
+        <w:rPr>
+          <w:rtl w:val="0"/>
+        </w:rPr>
+      </w:r>
+    </w:p>
+    <w:p>
+      <w:pPr>
+        <w:ind w:left="0" w:firstLine="0"/>
+        <w:rPr>
+          <w:b w:val="1"/>
+        </w:rPr>
+      </w:pPr>
+      <w:r>
+        <w:rPr>
+          <w:b w:val="1"/>
+          <w:rtl w:val="0"/>
+        </w:rPr>
+        <w:t xml:space="preserve">For a Relation to be in 2NF it needs to:</w:t>
+      </w:r>
+    </w:p>
+    <w:p>
+      <w:pPr>
+        <w:numPr>
+          <w:ilvl w:val="0"/>
+          <w:numId w:val="4"/>
+        </w:numPr>
+        <w:ind w:left="720" w:hanging="360"/>
+        <w:rPr/>
+      </w:pPr>
+      <w:r>
+        <w:rPr>
+          <w:rtl w:val="0"/>
+        </w:rPr>
+        <w:t xml:space="preserve">Relation needs to be in 1NF. </w:t>
+      </w:r>
+      <w:r>
+        <w:rPr>
+          <w:rFonts w:ascii="Arial Unicode MS" w:cs="Arial Unicode MS" w:eastAsia="Arial Unicode MS" w:hAnsi="Arial Unicode MS"/>
+          <w:color w:val="e0e0e0"/>
+          <w:sz w:val="26"/>
+          <w:szCs w:val="26"/>
+          <w:rtl w:val="0"/>
+        </w:rPr>
+        <w:t xml:space="preserve">✅</w:t>
+      </w:r>
+      <w:r>
+        <w:rPr>
+          <w:rtl w:val="0"/>
+        </w:rPr>
+      </w:r>
+    </w:p>
+    <w:p>
+      <w:pPr>
+        <w:numPr>
+          <w:ilvl w:val="0"/>
+          <w:numId w:val="4"/>
+        </w:numPr>
+        <w:ind w:left="720" w:hanging="360"/>
+      </w:pPr>
+      <w:r>
+        <w:rPr>
+          <w:rtl w:val="0"/>
+        </w:rPr>
+        <w:t xml:space="preserve">Relation’s Functional Dependencies can’t be in the form: non-primary(key) </w:t>
+      </w:r>
+      <w:r>
+        <w:rPr>
+          <w:b w:val="1"/>
+          <w:sz w:val="26"/>
+          <w:szCs w:val="26"/>
+          <w:rtl w:val="0"/>
+        </w:rPr>
+        <w:t xml:space="preserve">-&gt;</w:t>
+      </w:r>
+      <w:r>
+        <w:rPr>
+          <w:rtl w:val="0"/>
+        </w:rPr>
+        <w:t xml:space="preserve"> primary key. </w:t>
+      </w:r>
+      <w:r>
+        <w:rPr>
+          <w:rFonts w:ascii="Arial Unicode MS" w:cs="Arial Unicode MS" w:eastAsia="Arial Unicode MS" w:hAnsi="Arial Unicode MS"/>
+          <w:color w:val="e0e0e0"/>
+          <w:sz w:val="26"/>
+          <w:szCs w:val="26"/>
+          <w:rtl w:val="0"/>
+        </w:rPr>
+        <w:t xml:space="preserve">✅</w:t>
+      </w:r>
+    </w:p>
+    <w:p>
+      <w:pPr>
+        <w:ind w:firstLine="720"/>
+        <w:rPr>
+          <w:i w:val="1"/>
+        </w:rPr>
+      </w:pPr>
+      <w:r>
+        <w:rPr>
+          <w:i w:val="1"/>
+          <w:rtl w:val="0"/>
+        </w:rPr>
+        <w:t xml:space="preserve">In our Model every Relation is in 2NF.</w:t>
+      </w:r>
+    </w:p>
+    <w:p>
+      <w:pPr>
+        <w:rPr/>
+      </w:pPr>
+      <w:r>
+        <w:rPr>
+          <w:rtl w:val="0"/>
+        </w:rPr>
+      </w:r>
+    </w:p>
+    <w:p>
+      <w:pPr>
+        <w:rPr>
+          <w:b w:val="1"/>
+        </w:rPr>
+      </w:pPr>
+      <w:r>
+        <w:rPr>
+          <w:b w:val="1"/>
+          <w:rtl w:val="0"/>
+        </w:rPr>
+        <w:t xml:space="preserve">For a Relation to be in 3NF it needs to:</w:t>
+      </w:r>
+    </w:p>
+    <w:p>
+      <w:pPr>
+        <w:numPr>
+          <w:ilvl w:val="0"/>
+          <w:numId w:val="3"/>
+        </w:numPr>
+        <w:ind w:left="720" w:hanging="360"/>
+        <w:rPr/>
+      </w:pPr>
+      <w:r>
+        <w:rPr>
+          <w:rtl w:val="0"/>
+        </w:rPr>
+        <w:t xml:space="preserve">Relation needs to be in 2NF. </w:t>
+      </w:r>
+      <w:r>
+        <w:rPr>
+          <w:rFonts w:ascii="Arial Unicode MS" w:cs="Arial Unicode MS" w:eastAsia="Arial Unicode MS" w:hAnsi="Arial Unicode MS"/>
+          <w:color w:val="e0e0e0"/>
+          <w:sz w:val="26"/>
+          <w:szCs w:val="26"/>
+          <w:rtl w:val="0"/>
+        </w:rPr>
+        <w:t xml:space="preserve">✅</w:t>
+      </w:r>
+      <w:r>
+        <w:rPr>
+          <w:rtl w:val="0"/>
+        </w:rPr>
+      </w:r>
+    </w:p>
+    <w:p>
+      <w:pPr>
+        <w:numPr>
+          <w:ilvl w:val="0"/>
+          <w:numId w:val="3"/>
+        </w:numPr>
+        <w:ind w:left="720" w:hanging="360"/>
+      </w:pPr>
+      <w:r>
+        <w:rPr>
+          <w:rtl w:val="0"/>
+        </w:rPr>
+        <w:t xml:space="preserve">No Transitive Dependencies in Relation. </w:t>
+      </w:r>
+      <w:r>
+        <w:rPr>
+          <w:rFonts w:ascii="Arial Unicode MS" w:cs="Arial Unicode MS" w:eastAsia="Arial Unicode MS" w:hAnsi="Arial Unicode MS"/>
+          <w:color w:val="e0e0e0"/>
+          <w:sz w:val="26"/>
+          <w:szCs w:val="26"/>
+          <w:rtl w:val="0"/>
+        </w:rPr>
+        <w:t xml:space="preserve">✅</w:t>
+      </w:r>
+      <w:r>
+        <w:rPr>
+          <w:rtl w:val="0"/>
+        </w:rPr>
+      </w:r>
+    </w:p>
+    <w:p>
+      <w:pPr>
+        <w:numPr>
+          <w:ilvl w:val="0"/>
+          <w:numId w:val="3"/>
+        </w:numPr>
+        <w:ind w:left="720" w:hanging="360"/>
+      </w:pPr>
+      <w:r>
+        <w:rPr>
+          <w:rtl w:val="0"/>
+        </w:rPr>
+        <w:t xml:space="preserve">Relation’s Functional Dependencies can’t be in the form: non-primary(key) </w:t>
+      </w:r>
+      <w:r>
+        <w:rPr>
+          <w:b w:val="1"/>
+          <w:sz w:val="26"/>
+          <w:szCs w:val="26"/>
+          <w:rtl w:val="0"/>
+        </w:rPr>
+        <w:t xml:space="preserve">-&gt;</w:t>
+      </w:r>
+      <w:r>
+        <w:rPr>
+          <w:rtl w:val="0"/>
+        </w:rPr>
+        <w:t xml:space="preserve"> non-primary(key). </w:t>
+      </w:r>
+      <w:r>
+        <w:rPr>
+          <w:rFonts w:ascii="Arial Unicode MS" w:cs="Arial Unicode MS" w:eastAsia="Arial Unicode MS" w:hAnsi="Arial Unicode MS"/>
+          <w:color w:val="e0e0e0"/>
+          <w:sz w:val="26"/>
+          <w:szCs w:val="26"/>
+          <w:rtl w:val="0"/>
+        </w:rPr>
+        <w:t xml:space="preserve">✅</w:t>
+      </w:r>
+      <w:r>
+        <w:rPr>
+          <w:rtl w:val="0"/>
+        </w:rPr>
+      </w:r>
+    </w:p>
+    <w:p>
+      <w:pPr>
+        <w:ind w:firstLine="720"/>
+        <w:rPr/>
+      </w:pPr>
+      <w:r>
+        <w:rPr>
+          <w:i w:val="1"/>
+          <w:rtl w:val="0"/>
+        </w:rPr>
+        <w:t xml:space="preserve">In our Model every Relation is in 3NF.</w:t>
+      </w:r>
+      <w:r>
+        <w:rPr>
+          <w:rtl w:val="0"/>
+        </w:rPr>
       </w:r>
     </w:p>
     <w:p>
@@ -5243,8 +5902,347 @@
       </w:rPr>
     </w:lvl>
   </w:abstractNum>
+  <w:abstractNum w:abstractNumId="2">
+    <w:lvl w:ilvl="0">
+      <w:start w:val="1"/>
+      <w:numFmt w:val="bullet"/>
+      <w:lvlText w:val="●"/>
+      <w:lvlJc w:val="left"/>
+      <w:pPr>
+        <w:ind w:left="720" w:hanging="360"/>
+      </w:pPr>
+      <w:rPr>
+        <w:u w:val="none"/>
+      </w:rPr>
+    </w:lvl>
+    <w:lvl w:ilvl="1">
+      <w:start w:val="1"/>
+      <w:numFmt w:val="bullet"/>
+      <w:lvlText w:val="○"/>
+      <w:lvlJc w:val="left"/>
+      <w:pPr>
+        <w:ind w:left="1440" w:hanging="360"/>
+      </w:pPr>
+      <w:rPr>
+        <w:u w:val="none"/>
+      </w:rPr>
+    </w:lvl>
+    <w:lvl w:ilvl="2">
+      <w:start w:val="1"/>
+      <w:numFmt w:val="bullet"/>
+      <w:lvlText w:val="■"/>
+      <w:lvlJc w:val="left"/>
+      <w:pPr>
+        <w:ind w:left="2160" w:hanging="360"/>
+      </w:pPr>
+      <w:rPr>
+        <w:u w:val="none"/>
+      </w:rPr>
+    </w:lvl>
+    <w:lvl w:ilvl="3">
+      <w:start w:val="1"/>
+      <w:numFmt w:val="bullet"/>
+      <w:lvlText w:val="●"/>
+      <w:lvlJc w:val="left"/>
+      <w:pPr>
+        <w:ind w:left="2880" w:hanging="360"/>
+      </w:pPr>
+      <w:rPr>
+        <w:u w:val="none"/>
+      </w:rPr>
+    </w:lvl>
+    <w:lvl w:ilvl="4">
+      <w:start w:val="1"/>
+      <w:numFmt w:val="bullet"/>
+      <w:lvlText w:val="○"/>
+      <w:lvlJc w:val="left"/>
+      <w:pPr>
+        <w:ind w:left="3600" w:hanging="360"/>
+      </w:pPr>
+      <w:rPr>
+        <w:u w:val="none"/>
+      </w:rPr>
+    </w:lvl>
+    <w:lvl w:ilvl="5">
+      <w:start w:val="1"/>
+      <w:numFmt w:val="bullet"/>
+      <w:lvlText w:val="■"/>
+      <w:lvlJc w:val="left"/>
+      <w:pPr>
+        <w:ind w:left="4320" w:hanging="360"/>
+      </w:pPr>
+      <w:rPr>
+        <w:u w:val="none"/>
+      </w:rPr>
+    </w:lvl>
+    <w:lvl w:ilvl="6">
+      <w:start w:val="1"/>
+      <w:numFmt w:val="bullet"/>
+      <w:lvlText w:val="●"/>
+      <w:lvlJc w:val="left"/>
+      <w:pPr>
+        <w:ind w:left="5040" w:hanging="360"/>
+      </w:pPr>
+      <w:rPr>
+        <w:u w:val="none"/>
+      </w:rPr>
+    </w:lvl>
+    <w:lvl w:ilvl="7">
+      <w:start w:val="1"/>
+      <w:numFmt w:val="bullet"/>
+      <w:lvlText w:val="○"/>
+      <w:lvlJc w:val="left"/>
+      <w:pPr>
+        <w:ind w:left="5760" w:hanging="360"/>
+      </w:pPr>
+      <w:rPr>
+        <w:u w:val="none"/>
+      </w:rPr>
+    </w:lvl>
+    <w:lvl w:ilvl="8">
+      <w:start w:val="1"/>
+      <w:numFmt w:val="bullet"/>
+      <w:lvlText w:val="■"/>
+      <w:lvlJc w:val="left"/>
+      <w:pPr>
+        <w:ind w:left="6480" w:hanging="360"/>
+      </w:pPr>
+      <w:rPr>
+        <w:u w:val="none"/>
+      </w:rPr>
+    </w:lvl>
+  </w:abstractNum>
+  <w:abstractNum w:abstractNumId="3">
+    <w:lvl w:ilvl="0">
+      <w:start w:val="1"/>
+      <w:numFmt w:val="bullet"/>
+      <w:lvlText w:val="●"/>
+      <w:lvlJc w:val="left"/>
+      <w:pPr>
+        <w:ind w:left="720" w:hanging="360"/>
+      </w:pPr>
+      <w:rPr>
+        <w:u w:val="none"/>
+      </w:rPr>
+    </w:lvl>
+    <w:lvl w:ilvl="1">
+      <w:start w:val="1"/>
+      <w:numFmt w:val="bullet"/>
+      <w:lvlText w:val="○"/>
+      <w:lvlJc w:val="left"/>
+      <w:pPr>
+        <w:ind w:left="1440" w:hanging="360"/>
+      </w:pPr>
+      <w:rPr>
+        <w:u w:val="none"/>
+      </w:rPr>
+    </w:lvl>
+    <w:lvl w:ilvl="2">
+      <w:start w:val="1"/>
+      <w:numFmt w:val="bullet"/>
+      <w:lvlText w:val="■"/>
+      <w:lvlJc w:val="left"/>
+      <w:pPr>
+        <w:ind w:left="2160" w:hanging="360"/>
+      </w:pPr>
+      <w:rPr>
+        <w:u w:val="none"/>
+      </w:rPr>
+    </w:lvl>
+    <w:lvl w:ilvl="3">
+      <w:start w:val="1"/>
+      <w:numFmt w:val="bullet"/>
+      <w:lvlText w:val="●"/>
+      <w:lvlJc w:val="left"/>
+      <w:pPr>
+        <w:ind w:left="2880" w:hanging="360"/>
+      </w:pPr>
+      <w:rPr>
+        <w:u w:val="none"/>
+      </w:rPr>
+    </w:lvl>
+    <w:lvl w:ilvl="4">
+      <w:start w:val="1"/>
+      <w:numFmt w:val="bullet"/>
+      <w:lvlText w:val="○"/>
+      <w:lvlJc w:val="left"/>
+      <w:pPr>
+        <w:ind w:left="3600" w:hanging="360"/>
+      </w:pPr>
+      <w:rPr>
+        <w:u w:val="none"/>
+      </w:rPr>
+    </w:lvl>
+    <w:lvl w:ilvl="5">
+      <w:start w:val="1"/>
+      <w:numFmt w:val="bullet"/>
+      <w:lvlText w:val="■"/>
+      <w:lvlJc w:val="left"/>
+      <w:pPr>
+        <w:ind w:left="4320" w:hanging="360"/>
+      </w:pPr>
+      <w:rPr>
+        <w:u w:val="none"/>
+      </w:rPr>
+    </w:lvl>
+    <w:lvl w:ilvl="6">
+      <w:start w:val="1"/>
+      <w:numFmt w:val="bullet"/>
+      <w:lvlText w:val="●"/>
+      <w:lvlJc w:val="left"/>
+      <w:pPr>
+        <w:ind w:left="5040" w:hanging="360"/>
+      </w:pPr>
+      <w:rPr>
+        <w:u w:val="none"/>
+      </w:rPr>
+    </w:lvl>
+    <w:lvl w:ilvl="7">
+      <w:start w:val="1"/>
+      <w:numFmt w:val="bullet"/>
+      <w:lvlText w:val="○"/>
+      <w:lvlJc w:val="left"/>
+      <w:pPr>
+        <w:ind w:left="5760" w:hanging="360"/>
+      </w:pPr>
+      <w:rPr>
+        <w:u w:val="none"/>
+      </w:rPr>
+    </w:lvl>
+    <w:lvl w:ilvl="8">
+      <w:start w:val="1"/>
+      <w:numFmt w:val="bullet"/>
+      <w:lvlText w:val="■"/>
+      <w:lvlJc w:val="left"/>
+      <w:pPr>
+        <w:ind w:left="6480" w:hanging="360"/>
+      </w:pPr>
+      <w:rPr>
+        <w:u w:val="none"/>
+      </w:rPr>
+    </w:lvl>
+  </w:abstractNum>
+  <w:abstractNum w:abstractNumId="4">
+    <w:lvl w:ilvl="0">
+      <w:start w:val="1"/>
+      <w:numFmt w:val="bullet"/>
+      <w:lvlText w:val="●"/>
+      <w:lvlJc w:val="left"/>
+      <w:pPr>
+        <w:ind w:left="720" w:hanging="360"/>
+      </w:pPr>
+      <w:rPr>
+        <w:u w:val="none"/>
+      </w:rPr>
+    </w:lvl>
+    <w:lvl w:ilvl="1">
+      <w:start w:val="1"/>
+      <w:numFmt w:val="bullet"/>
+      <w:lvlText w:val="○"/>
+      <w:lvlJc w:val="left"/>
+      <w:pPr>
+        <w:ind w:left="1440" w:hanging="360"/>
+      </w:pPr>
+      <w:rPr>
+        <w:u w:val="none"/>
+      </w:rPr>
+    </w:lvl>
+    <w:lvl w:ilvl="2">
+      <w:start w:val="1"/>
+      <w:numFmt w:val="bullet"/>
+      <w:lvlText w:val="■"/>
+      <w:lvlJc w:val="left"/>
+      <w:pPr>
+        <w:ind w:left="2160" w:hanging="360"/>
+      </w:pPr>
+      <w:rPr>
+        <w:u w:val="none"/>
+      </w:rPr>
+    </w:lvl>
+    <w:lvl w:ilvl="3">
+      <w:start w:val="1"/>
+      <w:numFmt w:val="bullet"/>
+      <w:lvlText w:val="●"/>
+      <w:lvlJc w:val="left"/>
+      <w:pPr>
+        <w:ind w:left="2880" w:hanging="360"/>
+      </w:pPr>
+      <w:rPr>
+        <w:u w:val="none"/>
+      </w:rPr>
+    </w:lvl>
+    <w:lvl w:ilvl="4">
+      <w:start w:val="1"/>
+      <w:numFmt w:val="bullet"/>
+      <w:lvlText w:val="○"/>
+      <w:lvlJc w:val="left"/>
+      <w:pPr>
+        <w:ind w:left="3600" w:hanging="360"/>
+      </w:pPr>
+      <w:rPr>
+        <w:u w:val="none"/>
+      </w:rPr>
+    </w:lvl>
+    <w:lvl w:ilvl="5">
+      <w:start w:val="1"/>
+      <w:numFmt w:val="bullet"/>
+      <w:lvlText w:val="■"/>
+      <w:lvlJc w:val="left"/>
+      <w:pPr>
+        <w:ind w:left="4320" w:hanging="360"/>
+      </w:pPr>
+      <w:rPr>
+        <w:u w:val="none"/>
+      </w:rPr>
+    </w:lvl>
+    <w:lvl w:ilvl="6">
+      <w:start w:val="1"/>
+      <w:numFmt w:val="bullet"/>
+      <w:lvlText w:val="●"/>
+      <w:lvlJc w:val="left"/>
+      <w:pPr>
+        <w:ind w:left="5040" w:hanging="360"/>
+      </w:pPr>
+      <w:rPr>
+        <w:u w:val="none"/>
+      </w:rPr>
+    </w:lvl>
+    <w:lvl w:ilvl="7">
+      <w:start w:val="1"/>
+      <w:numFmt w:val="bullet"/>
+      <w:lvlText w:val="○"/>
+      <w:lvlJc w:val="left"/>
+      <w:pPr>
+        <w:ind w:left="5760" w:hanging="360"/>
+      </w:pPr>
+      <w:rPr>
+        <w:u w:val="none"/>
+      </w:rPr>
+    </w:lvl>
+    <w:lvl w:ilvl="8">
+      <w:start w:val="1"/>
+      <w:numFmt w:val="bullet"/>
+      <w:lvlText w:val="■"/>
+      <w:lvlJc w:val="left"/>
+      <w:pPr>
+        <w:ind w:left="6480" w:hanging="360"/>
+      </w:pPr>
+      <w:rPr>
+        <w:u w:val="none"/>
+      </w:rPr>
+    </w:lvl>
+  </w:abstractNum>
   <w:num w:numId="1">
     <w:abstractNumId w:val="1"/>
+  </w:num>
+  <w:num w:numId="2">
+    <w:abstractNumId w:val="2"/>
+  </w:num>
+  <w:num w:numId="3">
+    <w:abstractNumId w:val="3"/>
+  </w:num>
+  <w:num w:numId="4">
+    <w:abstractNumId w:val="4"/>
   </w:num>
 </w:numbering>
 </file>

</xml_diff>